<commit_message>
small fixes in the UC description section
</commit_message>
<xml_diff>
--- a/docs/1. Requirements Specification.docx
+++ b/docs/1. Requirements Specification.docx
@@ -4,7 +4,7 @@
   <w:body>
     <w:p>
       <w:pPr>
-        <w:pStyle w:val="Cm"/>
+        <w:pStyle w:val="Title"/>
         <w:rPr>
           <w:lang w:val="hu-HU"/>
         </w:rPr>
@@ -18,7 +18,7 @@
     </w:p>
     <w:p>
       <w:pPr>
-        <w:pStyle w:val="Alcm"/>
+        <w:pStyle w:val="Subtitle"/>
         <w:rPr>
           <w:lang w:val="hu-HU"/>
         </w:rPr>
@@ -32,7 +32,7 @@
     </w:p>
     <w:p>
       <w:pPr>
-        <w:pStyle w:val="Cmsor1"/>
+        <w:pStyle w:val="Heading1"/>
         <w:rPr>
           <w:lang w:val="hu-HU"/>
         </w:rPr>
@@ -59,7 +59,7 @@
       <w:hyperlink r:id="rId6" w:history="1">
         <w:r>
           <w:rPr>
-            <w:rStyle w:val="Hiperhivatkozs"/>
+            <w:rStyle w:val="Hyperlink"/>
             <w:lang w:val="hu-HU"/>
           </w:rPr>
           <w:t>http://www.sorozatjunkie.hu/tag/jaws/</w:t>
@@ -74,7 +74,7 @@
     </w:p>
     <w:p>
       <w:pPr>
-        <w:pStyle w:val="Cmsor1"/>
+        <w:pStyle w:val="Heading1"/>
         <w:rPr>
           <w:lang w:val="hu-HU"/>
         </w:rPr>
@@ -118,7 +118,7 @@
     </w:p>
     <w:p>
       <w:pPr>
-        <w:pStyle w:val="Listaszerbekezds"/>
+        <w:pStyle w:val="ListParagraph"/>
         <w:numPr>
           <w:ilvl w:val="0"/>
           <w:numId w:val="1"/>
@@ -137,7 +137,7 @@
     </w:p>
     <w:p>
       <w:pPr>
-        <w:pStyle w:val="Listaszerbekezds"/>
+        <w:pStyle w:val="ListParagraph"/>
         <w:numPr>
           <w:ilvl w:val="0"/>
           <w:numId w:val="1"/>
@@ -156,7 +156,7 @@
     </w:p>
     <w:p>
       <w:pPr>
-        <w:pStyle w:val="Listaszerbekezds"/>
+        <w:pStyle w:val="ListParagraph"/>
         <w:numPr>
           <w:ilvl w:val="1"/>
           <w:numId w:val="1"/>
@@ -175,7 +175,7 @@
     </w:p>
     <w:p>
       <w:pPr>
-        <w:pStyle w:val="Listaszerbekezds"/>
+        <w:pStyle w:val="ListParagraph"/>
         <w:numPr>
           <w:ilvl w:val="1"/>
           <w:numId w:val="1"/>
@@ -194,7 +194,7 @@
     </w:p>
     <w:p>
       <w:pPr>
-        <w:pStyle w:val="Listaszerbekezds"/>
+        <w:pStyle w:val="ListParagraph"/>
         <w:numPr>
           <w:ilvl w:val="1"/>
           <w:numId w:val="1"/>
@@ -213,7 +213,7 @@
     </w:p>
     <w:p>
       <w:pPr>
-        <w:pStyle w:val="Listaszerbekezds"/>
+        <w:pStyle w:val="ListParagraph"/>
         <w:numPr>
           <w:ilvl w:val="1"/>
           <w:numId w:val="1"/>
@@ -232,7 +232,7 @@
     </w:p>
     <w:p>
       <w:pPr>
-        <w:pStyle w:val="Listaszerbekezds"/>
+        <w:pStyle w:val="ListParagraph"/>
         <w:numPr>
           <w:ilvl w:val="0"/>
           <w:numId w:val="1"/>
@@ -251,7 +251,7 @@
     </w:p>
     <w:p>
       <w:pPr>
-        <w:pStyle w:val="Listaszerbekezds"/>
+        <w:pStyle w:val="ListParagraph"/>
         <w:numPr>
           <w:ilvl w:val="1"/>
           <w:numId w:val="1"/>
@@ -270,7 +270,7 @@
     </w:p>
     <w:p>
       <w:pPr>
-        <w:pStyle w:val="Listaszerbekezds"/>
+        <w:pStyle w:val="ListParagraph"/>
         <w:numPr>
           <w:ilvl w:val="1"/>
           <w:numId w:val="1"/>
@@ -289,7 +289,7 @@
     </w:p>
     <w:p>
       <w:pPr>
-        <w:pStyle w:val="Listaszerbekezds"/>
+        <w:pStyle w:val="ListParagraph"/>
         <w:numPr>
           <w:ilvl w:val="1"/>
           <w:numId w:val="1"/>
@@ -308,7 +308,7 @@
     </w:p>
     <w:p>
       <w:pPr>
-        <w:pStyle w:val="Listaszerbekezds"/>
+        <w:pStyle w:val="ListParagraph"/>
         <w:numPr>
           <w:ilvl w:val="0"/>
           <w:numId w:val="1"/>
@@ -327,7 +327,7 @@
     </w:p>
     <w:p>
       <w:pPr>
-        <w:pStyle w:val="Listaszerbekezds"/>
+        <w:pStyle w:val="ListParagraph"/>
         <w:numPr>
           <w:ilvl w:val="1"/>
           <w:numId w:val="1"/>
@@ -346,7 +346,7 @@
     </w:p>
     <w:p>
       <w:pPr>
-        <w:pStyle w:val="Listaszerbekezds"/>
+        <w:pStyle w:val="ListParagraph"/>
         <w:numPr>
           <w:ilvl w:val="1"/>
           <w:numId w:val="1"/>
@@ -365,7 +365,7 @@
     </w:p>
     <w:p>
       <w:pPr>
-        <w:pStyle w:val="Listaszerbekezds"/>
+        <w:pStyle w:val="ListParagraph"/>
         <w:numPr>
           <w:ilvl w:val="1"/>
           <w:numId w:val="1"/>
@@ -384,7 +384,7 @@
     </w:p>
     <w:p>
       <w:pPr>
-        <w:pStyle w:val="Listaszerbekezds"/>
+        <w:pStyle w:val="ListParagraph"/>
         <w:numPr>
           <w:ilvl w:val="0"/>
           <w:numId w:val="1"/>
@@ -403,7 +403,7 @@
     </w:p>
     <w:p>
       <w:pPr>
-        <w:pStyle w:val="Listaszerbekezds"/>
+        <w:pStyle w:val="ListParagraph"/>
         <w:numPr>
           <w:ilvl w:val="1"/>
           <w:numId w:val="1"/>
@@ -422,7 +422,7 @@
     </w:p>
     <w:p>
       <w:pPr>
-        <w:pStyle w:val="Listaszerbekezds"/>
+        <w:pStyle w:val="ListParagraph"/>
         <w:numPr>
           <w:ilvl w:val="1"/>
           <w:numId w:val="1"/>
@@ -441,7 +441,7 @@
     </w:p>
     <w:p>
       <w:pPr>
-        <w:pStyle w:val="Listaszerbekezds"/>
+        <w:pStyle w:val="ListParagraph"/>
         <w:numPr>
           <w:ilvl w:val="0"/>
           <w:numId w:val="1"/>
@@ -460,7 +460,7 @@
     </w:p>
     <w:p>
       <w:pPr>
-        <w:pStyle w:val="Listaszerbekezds"/>
+        <w:pStyle w:val="ListParagraph"/>
         <w:numPr>
           <w:ilvl w:val="1"/>
           <w:numId w:val="1"/>
@@ -495,7 +495,7 @@
     </w:p>
     <w:p>
       <w:pPr>
-        <w:pStyle w:val="Listaszerbekezds"/>
+        <w:pStyle w:val="ListParagraph"/>
         <w:numPr>
           <w:ilvl w:val="0"/>
           <w:numId w:val="2"/>
@@ -514,7 +514,7 @@
     </w:p>
     <w:p>
       <w:pPr>
-        <w:pStyle w:val="Listaszerbekezds"/>
+        <w:pStyle w:val="ListParagraph"/>
         <w:numPr>
           <w:ilvl w:val="1"/>
           <w:numId w:val="2"/>
@@ -533,7 +533,7 @@
     </w:p>
     <w:p>
       <w:pPr>
-        <w:pStyle w:val="Listaszerbekezds"/>
+        <w:pStyle w:val="ListParagraph"/>
         <w:numPr>
           <w:ilvl w:val="1"/>
           <w:numId w:val="2"/>
@@ -552,7 +552,7 @@
     </w:p>
     <w:p>
       <w:pPr>
-        <w:pStyle w:val="Listaszerbekezds"/>
+        <w:pStyle w:val="ListParagraph"/>
         <w:numPr>
           <w:ilvl w:val="0"/>
           <w:numId w:val="2"/>
@@ -577,7 +577,7 @@
     </w:p>
     <w:p>
       <w:pPr>
-        <w:pStyle w:val="Listaszerbekezds"/>
+        <w:pStyle w:val="ListParagraph"/>
         <w:numPr>
           <w:ilvl w:val="1"/>
           <w:numId w:val="2"/>
@@ -596,7 +596,7 @@
     </w:p>
     <w:p>
       <w:pPr>
-        <w:pStyle w:val="Listaszerbekezds"/>
+        <w:pStyle w:val="ListParagraph"/>
         <w:numPr>
           <w:ilvl w:val="0"/>
           <w:numId w:val="2"/>
@@ -615,7 +615,7 @@
     </w:p>
     <w:p>
       <w:pPr>
-        <w:pStyle w:val="Cmsor1"/>
+        <w:pStyle w:val="Heading1"/>
         <w:rPr>
           <w:lang w:val="hu-HU"/>
         </w:rPr>
@@ -726,7 +726,7 @@
     </w:p>
     <w:p>
       <w:pPr>
-        <w:pStyle w:val="Cmsor1"/>
+        <w:pStyle w:val="Heading1"/>
         <w:rPr>
           <w:lang w:val="hu-HU"/>
         </w:rPr>
@@ -1561,7 +1561,7 @@
     </w:p>
     <w:p>
       <w:pPr>
-        <w:pStyle w:val="Listaszerbekezds"/>
+        <w:pStyle w:val="ListParagraph"/>
         <w:numPr>
           <w:ilvl w:val="0"/>
           <w:numId w:val="5"/>
@@ -1586,7 +1586,7 @@
     </w:p>
     <w:p>
       <w:pPr>
-        <w:pStyle w:val="Listaszerbekezds"/>
+        <w:pStyle w:val="ListParagraph"/>
         <w:numPr>
           <w:ilvl w:val="0"/>
           <w:numId w:val="5"/>
@@ -1604,7 +1604,7 @@
     </w:p>
     <w:p>
       <w:pPr>
-        <w:pStyle w:val="Listaszerbekezds"/>
+        <w:pStyle w:val="ListParagraph"/>
         <w:numPr>
           <w:ilvl w:val="0"/>
           <w:numId w:val="5"/>
@@ -1622,7 +1622,7 @@
     </w:p>
     <w:p>
       <w:pPr>
-        <w:pStyle w:val="Listaszerbekezds"/>
+        <w:pStyle w:val="ListParagraph"/>
         <w:numPr>
           <w:ilvl w:val="0"/>
           <w:numId w:val="5"/>
@@ -1640,7 +1640,7 @@
     </w:p>
     <w:p>
       <w:pPr>
-        <w:pStyle w:val="Listaszerbekezds"/>
+        <w:pStyle w:val="ListParagraph"/>
         <w:numPr>
           <w:ilvl w:val="0"/>
           <w:numId w:val="5"/>
@@ -1797,7 +1797,7 @@
     </w:p>
     <w:p>
       <w:pPr>
-        <w:pStyle w:val="Cmsor1"/>
+        <w:pStyle w:val="Heading1"/>
         <w:rPr>
           <w:lang w:val="hu-HU"/>
         </w:rPr>
@@ -1817,7 +1817,7 @@
     </w:p>
     <w:p>
       <w:pPr>
-        <w:pStyle w:val="Cmsor2"/>
+        <w:pStyle w:val="Heading2"/>
       </w:pPr>
       <w:r>
         <w:t>Diagram</w:t>
@@ -1854,7 +1854,7 @@
             <v:path o:extrusionok="f" gradientshapeok="t" o:connecttype="rect"/>
             <o:lock v:ext="edit" aspectratio="t"/>
           </v:shapetype>
-          <v:shape id="_x0000_i1025" type="#_x0000_t75" style="width:299.7pt;height:370.9pt">
+          <v:shape id="_x0000_i1025" type="#_x0000_t75" style="width:299.5pt;height:370.95pt">
             <v:imagedata r:id="rId7" o:title="1"/>
           </v:shape>
         </w:pict>
@@ -1862,7 +1862,7 @@
     </w:p>
     <w:p>
       <w:pPr>
-        <w:pStyle w:val="Cmsor2"/>
+        <w:pStyle w:val="Heading2"/>
       </w:pPr>
       <w:r>
         <w:t>Használati esetek leírása</w:t>
@@ -1870,7 +1870,7 @@
     </w:p>
     <w:tbl>
       <w:tblPr>
-        <w:tblStyle w:val="Rcsostblzat"/>
+        <w:tblStyle w:val="TableGrid"/>
         <w:tblW w:w="9493" w:type="dxa"/>
         <w:tblLook w:val="04A0" w:firstRow="1" w:lastRow="0" w:firstColumn="1" w:lastColumn="0" w:noHBand="0" w:noVBand="1"/>
       </w:tblPr>
@@ -2008,7 +2008,7 @@
     </w:p>
     <w:tbl>
       <w:tblPr>
-        <w:tblStyle w:val="Rcsostblzat"/>
+        <w:tblStyle w:val="TableGrid"/>
         <w:tblW w:w="9493" w:type="dxa"/>
         <w:tblLook w:val="04A0" w:firstRow="1" w:lastRow="0" w:firstColumn="1" w:lastColumn="0" w:noHBand="0" w:noVBand="1"/>
       </w:tblPr>
@@ -2132,7 +2132,21 @@
               <w:rPr>
                 <w:lang w:val="hu-HU"/>
               </w:rPr>
-              <w:t>A felhasználó megtekinti a statikus oldalakt tartalmát.</w:t>
+              <w:t>A felhasznál</w:t>
+            </w:r>
+            <w:r>
+              <w:rPr>
+                <w:lang w:val="hu-HU"/>
+              </w:rPr>
+              <w:t>ó megtekinti a statikus oldalak</w:t>
+            </w:r>
+            <w:bookmarkStart w:id="0" w:name="_GoBack"/>
+            <w:bookmarkEnd w:id="0"/>
+            <w:r>
+              <w:rPr>
+                <w:lang w:val="hu-HU"/>
+              </w:rPr>
+              <w:t xml:space="preserve"> tartalmát.</w:t>
             </w:r>
           </w:p>
         </w:tc>
@@ -2147,7 +2161,7 @@
     </w:p>
     <w:tbl>
       <w:tblPr>
-        <w:tblStyle w:val="Rcsostblzat"/>
+        <w:tblStyle w:val="TableGrid"/>
         <w:tblW w:w="9493" w:type="dxa"/>
         <w:tblLook w:val="04A0" w:firstRow="1" w:lastRow="0" w:firstColumn="1" w:lastColumn="0" w:noHBand="0" w:noVBand="1"/>
       </w:tblPr>
@@ -2270,7 +2284,19 @@
               <w:rPr>
                 <w:lang w:val="hu-HU"/>
               </w:rPr>
-              <w:t>A felhasználó kiválasztja, hogy melyik szavazás eredményét szeretné megtakinteni.</w:t>
+              <w:t>A felhasználó kiválasztja, hogy melyik szavazás eredményét szeretné megt</w:t>
+            </w:r>
+            <w:r>
+              <w:rPr>
+                <w:lang w:val="hu-HU"/>
+              </w:rPr>
+              <w:t>e</w:t>
+            </w:r>
+            <w:r>
+              <w:rPr>
+                <w:lang w:val="hu-HU"/>
+              </w:rPr>
+              <w:t>kinteni.</w:t>
             </w:r>
           </w:p>
         </w:tc>
@@ -2285,7 +2311,7 @@
     </w:p>
     <w:tbl>
       <w:tblPr>
-        <w:tblStyle w:val="Rcsostblzat"/>
+        <w:tblStyle w:val="TableGrid"/>
         <w:tblW w:w="9493" w:type="dxa"/>
         <w:tblLook w:val="04A0" w:firstRow="1" w:lastRow="0" w:firstColumn="1" w:lastColumn="0" w:noHBand="0" w:noVBand="1"/>
       </w:tblPr>
@@ -2423,7 +2449,7 @@
     </w:p>
     <w:tbl>
       <w:tblPr>
-        <w:tblStyle w:val="Rcsostblzat"/>
+        <w:tblStyle w:val="TableGrid"/>
         <w:tblW w:w="9493" w:type="dxa"/>
         <w:tblLook w:val="04A0" w:firstRow="1" w:lastRow="0" w:firstColumn="1" w:lastColumn="0" w:noHBand="0" w:noVBand="1"/>
       </w:tblPr>
@@ -2561,7 +2587,7 @@
     </w:p>
     <w:tbl>
       <w:tblPr>
-        <w:tblStyle w:val="Rcsostblzat"/>
+        <w:tblStyle w:val="TableGrid"/>
         <w:tblW w:w="9493" w:type="dxa"/>
         <w:tblLook w:val="04A0" w:firstRow="1" w:lastRow="0" w:firstColumn="1" w:lastColumn="0" w:noHBand="0" w:noVBand="1"/>
       </w:tblPr>
@@ -2684,7 +2710,19 @@
               <w:rPr>
                 <w:lang w:val="hu-HU"/>
               </w:rPr>
-              <w:t>A felhasználó jelöl egy általa kiválasztott filmet vagy sorozat, egy az adminisztrátor által kiírt jelölés-szavazásra.</w:t>
+              <w:t>A felhasználó jelöl egy általa kiválasztott filmet vagy sorozat</w:t>
+            </w:r>
+            <w:r>
+              <w:rPr>
+                <w:lang w:val="hu-HU"/>
+              </w:rPr>
+              <w:t>ot</w:t>
+            </w:r>
+            <w:r>
+              <w:rPr>
+                <w:lang w:val="hu-HU"/>
+              </w:rPr>
+              <w:t>, egy kiírt jelölés-szavazásra.</w:t>
             </w:r>
           </w:p>
         </w:tc>
@@ -2699,7 +2737,7 @@
     </w:p>
     <w:tbl>
       <w:tblPr>
-        <w:tblStyle w:val="Rcsostblzat"/>
+        <w:tblStyle w:val="TableGrid"/>
         <w:tblW w:w="9493" w:type="dxa"/>
         <w:tblLook w:val="04A0" w:firstRow="1" w:lastRow="0" w:firstColumn="1" w:lastColumn="0" w:noHBand="0" w:noVBand="1"/>
       </w:tblPr>
@@ -2822,25 +2860,7 @@
               <w:rPr>
                 <w:lang w:val="hu-HU"/>
               </w:rPr>
-              <w:t xml:space="preserve">A felhasználó módosítja egy korábban leadott jelölését. </w:t>
-            </w:r>
-            <w:r>
-              <w:rPr>
-                <w:lang w:val="hu-HU"/>
-              </w:rPr>
-              <w:t xml:space="preserve">A </w:t>
-            </w:r>
-            <w:r>
-              <w:rPr>
-                <w:lang w:val="hu-HU"/>
-              </w:rPr>
-              <w:t>módosításra</w:t>
-            </w:r>
-            <w:r>
-              <w:rPr>
-                <w:lang w:val="hu-HU"/>
-              </w:rPr>
-              <w:t xml:space="preserve"> abban az esetben van lehetőség, ha az adott jelölés-szavazás jelölési időszaka nem ért még véget.</w:t>
+              <w:t>A felhasználó módosítja egy korábban leadott jelölését. A módosításra abban az esetben van lehetőség, ha az adott jelölés-szavazás jelölési időszaka nem ért még véget.</w:t>
             </w:r>
           </w:p>
         </w:tc>
@@ -2855,7 +2875,7 @@
     </w:p>
     <w:tbl>
       <w:tblPr>
-        <w:tblStyle w:val="Rcsostblzat"/>
+        <w:tblStyle w:val="TableGrid"/>
         <w:tblW w:w="9493" w:type="dxa"/>
         <w:tblLook w:val="04A0" w:firstRow="1" w:lastRow="0" w:firstColumn="1" w:lastColumn="0" w:noHBand="0" w:noVBand="1"/>
       </w:tblPr>
@@ -2993,7 +3013,7 @@
     </w:p>
     <w:tbl>
       <w:tblPr>
-        <w:tblStyle w:val="Rcsostblzat"/>
+        <w:tblStyle w:val="TableGrid"/>
         <w:tblW w:w="9493" w:type="dxa"/>
         <w:tblLook w:val="04A0" w:firstRow="1" w:lastRow="0" w:firstColumn="1" w:lastColumn="0" w:noHBand="0" w:noVBand="1"/>
       </w:tblPr>
@@ -3116,7 +3136,19 @@
               <w:rPr>
                 <w:lang w:val="hu-HU"/>
               </w:rPr>
-              <w:t>A felhasználó szavaz a jelölés-szavazás egy általa kiválasztott jelöljére.</w:t>
+              <w:t>A felhasználó szavaz a jelölés-szavazás egy általa kiválasztott jelöl</w:t>
+            </w:r>
+            <w:r>
+              <w:rPr>
+                <w:lang w:val="hu-HU"/>
+              </w:rPr>
+              <w:t>t</w:t>
+            </w:r>
+            <w:r>
+              <w:rPr>
+                <w:lang w:val="hu-HU"/>
+              </w:rPr>
+              <w:t>jére.</w:t>
             </w:r>
           </w:p>
         </w:tc>
@@ -3131,7 +3163,7 @@
     </w:p>
     <w:tbl>
       <w:tblPr>
-        <w:tblStyle w:val="Rcsostblzat"/>
+        <w:tblStyle w:val="TableGrid"/>
         <w:tblW w:w="9493" w:type="dxa"/>
         <w:tblLook w:val="04A0" w:firstRow="1" w:lastRow="0" w:firstColumn="1" w:lastColumn="0" w:noHBand="0" w:noVBand="1"/>
       </w:tblPr>
@@ -3254,13 +3286,25 @@
               <w:rPr>
                 <w:lang w:val="hu-HU"/>
               </w:rPr>
-              <w:t>Adminisztrátorként történő bejelentkezés</w:t>
-            </w:r>
-            <w:r>
-              <w:rPr>
-                <w:lang w:val="hu-HU"/>
-              </w:rPr>
-              <w:t>.</w:t>
+              <w:t>Az</w:t>
+            </w:r>
+            <w:r>
+              <w:rPr>
+                <w:lang w:val="hu-HU"/>
+              </w:rPr>
+              <w:t xml:space="preserve"> a</w:t>
+            </w:r>
+            <w:r>
+              <w:rPr>
+                <w:lang w:val="hu-HU"/>
+              </w:rPr>
+              <w:t>dminisz</w:t>
+            </w:r>
+            <w:r>
+              <w:rPr>
+                <w:lang w:val="hu-HU"/>
+              </w:rPr>
+              <w:t>trátor bejelentkezik.</w:t>
             </w:r>
           </w:p>
         </w:tc>
@@ -3275,7 +3319,7 @@
     </w:p>
     <w:tbl>
       <w:tblPr>
-        <w:tblStyle w:val="Rcsostblzat"/>
+        <w:tblStyle w:val="TableGrid"/>
         <w:tblW w:w="9493" w:type="dxa"/>
         <w:tblLook w:val="04A0" w:firstRow="1" w:lastRow="0" w:firstColumn="1" w:lastColumn="0" w:noHBand="0" w:noVBand="1"/>
       </w:tblPr>
@@ -3413,7 +3457,7 @@
     </w:p>
     <w:tbl>
       <w:tblPr>
-        <w:tblStyle w:val="Rcsostblzat"/>
+        <w:tblStyle w:val="TableGrid"/>
         <w:tblW w:w="9493" w:type="dxa"/>
         <w:tblLook w:val="04A0" w:firstRow="1" w:lastRow="0" w:firstColumn="1" w:lastColumn="0" w:noHBand="0" w:noVBand="1"/>
       </w:tblPr>
@@ -3537,7 +3581,19 @@
               <w:rPr>
                 <w:lang w:val="hu-HU"/>
               </w:rPr>
-              <w:t>Az adminisztrátor felülvizsgálja a jelölés-szavazásra beérkezett jelöléseket, a nem oda illő jelöléseket törli (pl. duplikátumok).</w:t>
+              <w:t>Az adminisztrátor felülvizsgálja a jelölés-szavazásra beérkezett jelöléseket, a nem oda illő jelöléseket törli (pl. duplikátumok</w:t>
+            </w:r>
+            <w:r>
+              <w:rPr>
+                <w:lang w:val="hu-HU"/>
+              </w:rPr>
+              <w:t>, irreleváns jelöltek</w:t>
+            </w:r>
+            <w:r>
+              <w:rPr>
+                <w:lang w:val="hu-HU"/>
+              </w:rPr>
+              <w:t>).</w:t>
             </w:r>
           </w:p>
         </w:tc>
@@ -3549,12 +3605,10 @@
           <w:lang w:val="hu-HU"/>
         </w:rPr>
       </w:pPr>
-      <w:bookmarkStart w:id="0" w:name="_GoBack"/>
-      <w:bookmarkEnd w:id="0"/>
     </w:p>
     <w:tbl>
       <w:tblPr>
-        <w:tblStyle w:val="Rcsostblzat"/>
+        <w:tblStyle w:val="TableGrid"/>
         <w:tblW w:w="9493" w:type="dxa"/>
         <w:tblLook w:val="04A0" w:firstRow="1" w:lastRow="0" w:firstColumn="1" w:lastColumn="0" w:noHBand="0" w:noVBand="1"/>
       </w:tblPr>
@@ -3677,7 +3731,13 @@
               <w:rPr>
                 <w:lang w:val="hu-HU"/>
               </w:rPr>
-              <w:t>Az adminisztrátor letiltja a gyanúsnak ítélt felhasználót.</w:t>
+              <w:t>Az adminisztrátor letilt egy</w:t>
+            </w:r>
+            <w:r>
+              <w:rPr>
+                <w:lang w:val="hu-HU"/>
+              </w:rPr>
+              <w:t xml:space="preserve"> gyanúsnak ítélt felhasználót.</w:t>
             </w:r>
           </w:p>
         </w:tc>
@@ -4675,7 +4735,7 @@
     <w:lsdException w:name="List Table 6 Colorful Accent 6" w:uiPriority="51"/>
     <w:lsdException w:name="List Table 7 Colorful Accent 6" w:uiPriority="52"/>
   </w:latentStyles>
-  <w:style w:type="paragraph" w:default="1" w:styleId="Norml">
+  <w:style w:type="paragraph" w:default="1" w:styleId="Normal">
     <w:name w:val="Normal"/>
     <w:qFormat/>
     <w:rsid w:val="004621B6"/>
@@ -4683,11 +4743,11 @@
       <w:jc w:val="both"/>
     </w:pPr>
   </w:style>
-  <w:style w:type="paragraph" w:styleId="Cmsor1">
+  <w:style w:type="paragraph" w:styleId="Heading1">
     <w:name w:val="heading 1"/>
-    <w:basedOn w:val="Norml"/>
-    <w:next w:val="Norml"/>
-    <w:link w:val="Cmsor1Char"/>
+    <w:basedOn w:val="Normal"/>
+    <w:next w:val="Normal"/>
+    <w:link w:val="Heading1Char"/>
     <w:uiPriority w:val="9"/>
     <w:qFormat/>
     <w:rsid w:val="004621B6"/>
@@ -4704,11 +4764,11 @@
       <w:szCs w:val="32"/>
     </w:rPr>
   </w:style>
-  <w:style w:type="paragraph" w:styleId="Cmsor2">
+  <w:style w:type="paragraph" w:styleId="Heading2">
     <w:name w:val="heading 2"/>
-    <w:basedOn w:val="Norml"/>
-    <w:next w:val="Norml"/>
-    <w:link w:val="Cmsor2Char"/>
+    <w:basedOn w:val="Normal"/>
+    <w:next w:val="Normal"/>
+    <w:link w:val="Heading2Char"/>
     <w:uiPriority w:val="9"/>
     <w:unhideWhenUsed/>
     <w:qFormat/>
@@ -4728,13 +4788,13 @@
       <w:lang w:val="hu-HU"/>
     </w:rPr>
   </w:style>
-  <w:style w:type="character" w:default="1" w:styleId="Bekezdsalapbettpusa">
+  <w:style w:type="character" w:default="1" w:styleId="DefaultParagraphFont">
     <w:name w:val="Default Paragraph Font"/>
     <w:uiPriority w:val="1"/>
     <w:semiHidden/>
     <w:unhideWhenUsed/>
   </w:style>
-  <w:style w:type="table" w:default="1" w:styleId="Normltblzat">
+  <w:style w:type="table" w:default="1" w:styleId="TableNormal">
     <w:name w:val="Normal Table"/>
     <w:uiPriority w:val="99"/>
     <w:semiHidden/>
@@ -4749,17 +4809,17 @@
       </w:tblCellMar>
     </w:tblPr>
   </w:style>
-  <w:style w:type="numbering" w:default="1" w:styleId="Nemlista">
+  <w:style w:type="numbering" w:default="1" w:styleId="NoList">
     <w:name w:val="No List"/>
     <w:uiPriority w:val="99"/>
     <w:semiHidden/>
     <w:unhideWhenUsed/>
   </w:style>
-  <w:style w:type="paragraph" w:styleId="Cm">
+  <w:style w:type="paragraph" w:styleId="Title">
     <w:name w:val="Title"/>
-    <w:basedOn w:val="Norml"/>
-    <w:next w:val="Norml"/>
-    <w:link w:val="CmChar"/>
+    <w:basedOn w:val="Normal"/>
+    <w:next w:val="Normal"/>
+    <w:link w:val="TitleChar"/>
     <w:uiPriority w:val="10"/>
     <w:qFormat/>
     <w:rsid w:val="004621B6"/>
@@ -4775,10 +4835,10 @@
       <w:szCs w:val="56"/>
     </w:rPr>
   </w:style>
-  <w:style w:type="character" w:customStyle="1" w:styleId="CmChar">
-    <w:name w:val="Cím Char"/>
-    <w:basedOn w:val="Bekezdsalapbettpusa"/>
-    <w:link w:val="Cm"/>
+  <w:style w:type="character" w:customStyle="1" w:styleId="TitleChar">
+    <w:name w:val="Title Char"/>
+    <w:basedOn w:val="DefaultParagraphFont"/>
+    <w:link w:val="Title"/>
     <w:uiPriority w:val="10"/>
     <w:rsid w:val="004621B6"/>
     <w:rPr>
@@ -4789,11 +4849,11 @@
       <w:szCs w:val="56"/>
     </w:rPr>
   </w:style>
-  <w:style w:type="paragraph" w:styleId="Alcm">
+  <w:style w:type="paragraph" w:styleId="Subtitle">
     <w:name w:val="Subtitle"/>
-    <w:basedOn w:val="Norml"/>
-    <w:next w:val="Norml"/>
-    <w:link w:val="AlcmChar"/>
+    <w:basedOn w:val="Normal"/>
+    <w:next w:val="Normal"/>
+    <w:link w:val="SubtitleChar"/>
     <w:uiPriority w:val="11"/>
     <w:qFormat/>
     <w:rsid w:val="004621B6"/>
@@ -4808,10 +4868,10 @@
       <w:spacing w:val="15"/>
     </w:rPr>
   </w:style>
-  <w:style w:type="character" w:customStyle="1" w:styleId="AlcmChar">
-    <w:name w:val="Alcím Char"/>
-    <w:basedOn w:val="Bekezdsalapbettpusa"/>
-    <w:link w:val="Alcm"/>
+  <w:style w:type="character" w:customStyle="1" w:styleId="SubtitleChar">
+    <w:name w:val="Subtitle Char"/>
+    <w:basedOn w:val="DefaultParagraphFont"/>
+    <w:link w:val="Subtitle"/>
     <w:uiPriority w:val="11"/>
     <w:rsid w:val="004621B6"/>
     <w:rPr>
@@ -4820,10 +4880,10 @@
       <w:spacing w:val="15"/>
     </w:rPr>
   </w:style>
-  <w:style w:type="character" w:customStyle="1" w:styleId="Cmsor1Char">
-    <w:name w:val="Címsor 1 Char"/>
-    <w:basedOn w:val="Bekezdsalapbettpusa"/>
-    <w:link w:val="Cmsor1"/>
+  <w:style w:type="character" w:customStyle="1" w:styleId="Heading1Char">
+    <w:name w:val="Heading 1 Char"/>
+    <w:basedOn w:val="DefaultParagraphFont"/>
+    <w:link w:val="Heading1"/>
     <w:uiPriority w:val="9"/>
     <w:rsid w:val="004621B6"/>
     <w:rPr>
@@ -4833,9 +4893,9 @@
       <w:szCs w:val="32"/>
     </w:rPr>
   </w:style>
-  <w:style w:type="character" w:styleId="Hiperhivatkozs">
+  <w:style w:type="character" w:styleId="Hyperlink">
     <w:name w:val="Hyperlink"/>
-    <w:basedOn w:val="Bekezdsalapbettpusa"/>
+    <w:basedOn w:val="DefaultParagraphFont"/>
     <w:uiPriority w:val="99"/>
     <w:unhideWhenUsed/>
     <w:rsid w:val="004621B6"/>
@@ -4844,10 +4904,10 @@
       <w:u w:val="single"/>
     </w:rPr>
   </w:style>
-  <w:style w:type="character" w:customStyle="1" w:styleId="Cmsor2Char">
-    <w:name w:val="Címsor 2 Char"/>
-    <w:basedOn w:val="Bekezdsalapbettpusa"/>
-    <w:link w:val="Cmsor2"/>
+  <w:style w:type="character" w:customStyle="1" w:styleId="Heading2Char">
+    <w:name w:val="Heading 2 Char"/>
+    <w:basedOn w:val="DefaultParagraphFont"/>
+    <w:link w:val="Heading2"/>
     <w:uiPriority w:val="9"/>
     <w:rsid w:val="00A60062"/>
     <w:rPr>
@@ -4858,9 +4918,9 @@
       <w:lang w:val="hu-HU"/>
     </w:rPr>
   </w:style>
-  <w:style w:type="paragraph" w:styleId="Listaszerbekezds">
+  <w:style w:type="paragraph" w:styleId="ListParagraph">
     <w:name w:val="List Paragraph"/>
-    <w:basedOn w:val="Norml"/>
+    <w:basedOn w:val="Normal"/>
     <w:uiPriority w:val="34"/>
     <w:qFormat/>
     <w:rsid w:val="00A60062"/>
@@ -4873,10 +4933,10 @@
       <w:lang w:val="hu-HU"/>
     </w:rPr>
   </w:style>
-  <w:style w:type="paragraph" w:styleId="Buborkszveg">
+  <w:style w:type="paragraph" w:styleId="BalloonText">
     <w:name w:val="Balloon Text"/>
-    <w:basedOn w:val="Norml"/>
-    <w:link w:val="BuborkszvegChar"/>
+    <w:basedOn w:val="Normal"/>
+    <w:link w:val="BalloonTextChar"/>
     <w:uiPriority w:val="99"/>
     <w:semiHidden/>
     <w:unhideWhenUsed/>
@@ -4890,10 +4950,10 @@
       <w:szCs w:val="18"/>
     </w:rPr>
   </w:style>
-  <w:style w:type="character" w:customStyle="1" w:styleId="BuborkszvegChar">
-    <w:name w:val="Buborékszöveg Char"/>
-    <w:basedOn w:val="Bekezdsalapbettpusa"/>
-    <w:link w:val="Buborkszveg"/>
+  <w:style w:type="character" w:customStyle="1" w:styleId="BalloonTextChar">
+    <w:name w:val="Balloon Text Char"/>
+    <w:basedOn w:val="DefaultParagraphFont"/>
+    <w:link w:val="BalloonText"/>
     <w:uiPriority w:val="99"/>
     <w:semiHidden/>
     <w:rsid w:val="004F1276"/>
@@ -4903,9 +4963,9 @@
       <w:szCs w:val="18"/>
     </w:rPr>
   </w:style>
-  <w:style w:type="table" w:styleId="Rcsostblzat">
+  <w:style w:type="table" w:styleId="TableGrid">
     <w:name w:val="Table Grid"/>
-    <w:basedOn w:val="Normltblzat"/>
+    <w:basedOn w:val="TableNormal"/>
     <w:uiPriority w:val="39"/>
     <w:rsid w:val="00873517"/>
     <w:pPr>
@@ -4922,9 +4982,9 @@
       </w:tblBorders>
     </w:tblPr>
   </w:style>
-  <w:style w:type="character" w:styleId="Jegyzethivatkozs">
+  <w:style w:type="character" w:styleId="CommentReference">
     <w:name w:val="annotation reference"/>
-    <w:basedOn w:val="Bekezdsalapbettpusa"/>
+    <w:basedOn w:val="DefaultParagraphFont"/>
     <w:uiPriority w:val="99"/>
     <w:semiHidden/>
     <w:unhideWhenUsed/>
@@ -4934,10 +4994,10 @@
       <w:szCs w:val="16"/>
     </w:rPr>
   </w:style>
-  <w:style w:type="paragraph" w:styleId="Jegyzetszveg">
+  <w:style w:type="paragraph" w:styleId="CommentText">
     <w:name w:val="annotation text"/>
-    <w:basedOn w:val="Norml"/>
-    <w:link w:val="JegyzetszvegChar"/>
+    <w:basedOn w:val="Normal"/>
+    <w:link w:val="CommentTextChar"/>
     <w:uiPriority w:val="99"/>
     <w:semiHidden/>
     <w:unhideWhenUsed/>
@@ -4950,10 +5010,10 @@
       <w:szCs w:val="20"/>
     </w:rPr>
   </w:style>
-  <w:style w:type="character" w:customStyle="1" w:styleId="JegyzetszvegChar">
-    <w:name w:val="Jegyzetszöveg Char"/>
-    <w:basedOn w:val="Bekezdsalapbettpusa"/>
-    <w:link w:val="Jegyzetszveg"/>
+  <w:style w:type="character" w:customStyle="1" w:styleId="CommentTextChar">
+    <w:name w:val="Comment Text Char"/>
+    <w:basedOn w:val="DefaultParagraphFont"/>
+    <w:link w:val="CommentText"/>
     <w:uiPriority w:val="99"/>
     <w:semiHidden/>
     <w:rsid w:val="00D141C7"/>
@@ -4962,11 +5022,11 @@
       <w:szCs w:val="20"/>
     </w:rPr>
   </w:style>
-  <w:style w:type="paragraph" w:styleId="Megjegyzstrgya">
+  <w:style w:type="paragraph" w:styleId="CommentSubject">
     <w:name w:val="annotation subject"/>
-    <w:basedOn w:val="Jegyzetszveg"/>
-    <w:next w:val="Jegyzetszveg"/>
-    <w:link w:val="MegjegyzstrgyaChar"/>
+    <w:basedOn w:val="CommentText"/>
+    <w:next w:val="CommentText"/>
+    <w:link w:val="CommentSubjectChar"/>
     <w:uiPriority w:val="99"/>
     <w:semiHidden/>
     <w:unhideWhenUsed/>
@@ -4976,10 +5036,10 @@
       <w:bCs/>
     </w:rPr>
   </w:style>
-  <w:style w:type="character" w:customStyle="1" w:styleId="MegjegyzstrgyaChar">
-    <w:name w:val="Megjegyzés tárgya Char"/>
-    <w:basedOn w:val="JegyzetszvegChar"/>
-    <w:link w:val="Megjegyzstrgya"/>
+  <w:style w:type="character" w:customStyle="1" w:styleId="CommentSubjectChar">
+    <w:name w:val="Comment Subject Char"/>
+    <w:basedOn w:val="CommentTextChar"/>
+    <w:link w:val="CommentSubject"/>
     <w:uiPriority w:val="99"/>
     <w:semiHidden/>
     <w:rsid w:val="00D141C7"/>
@@ -5259,7 +5319,7 @@
 </file>
 
 <file path=customXml/itemProps1.xml><?xml version="1.0" encoding="utf-8"?>
-<ds:datastoreItem xmlns:ds="http://schemas.openxmlformats.org/officeDocument/2006/customXml" ds:itemID="{B91FC036-2234-4FA9-A0F3-38CE0440CBC7}">
+<ds:datastoreItem xmlns:ds="http://schemas.openxmlformats.org/officeDocument/2006/customXml" ds:itemID="{EBD08A25-362A-4FC4-8D60-0E85875A9777}">
   <ds:schemaRefs>
     <ds:schemaRef ds:uri="http://schemas.openxmlformats.org/officeDocument/2006/bibliography"/>
   </ds:schemaRefs>

</xml_diff>